<commit_message>
wont work - need to fix student init train, tried switching the order of training but its too hard. better just swi tch the columns
</commit_message>
<xml_diff>
--- a/Reports/Latent Neural Networks.docx
+++ b/Reports/Latent Neural Networks.docx
@@ -86,68 +86,8 @@
         <w:t xml:space="preserve">An </w:t>
       </w:r>
       <w:r>
-        <w:t xml:space="preserve">HMM </w:t>
-      </w:r>
-      <w:r>
-        <w:t>is</w:t>
-      </w:r>
-      <w:r>
-        <w:t xml:space="preserve"> a NN structure that is</w:t>
-      </w:r>
-      <w:r>
-        <w:t xml:space="preserve"> uniquely defined by the tuple </w:t>
-      </w:r>
-      <m:oMath>
-        <m:r>
-          <w:rPr>
-            <w:rFonts w:ascii="Cambria Math" w:hAnsi="Cambria Math"/>
-          </w:rPr>
-          <m:t xml:space="preserve">(A, π, </m:t>
-        </m:r>
-        <m:d>
-          <m:dPr>
-            <m:begChr m:val="{"/>
-            <m:endChr m:val="}"/>
-            <m:ctrlPr>
-              <w:rPr>
-                <w:rFonts w:ascii="Cambria Math" w:hAnsi="Cambria Math"/>
-                <w:i/>
-              </w:rPr>
-            </m:ctrlPr>
-          </m:dPr>
-          <m:e>
-            <m:r>
-              <w:rPr>
-                <w:rFonts w:ascii="Cambria Math" w:hAnsi="Cambria Math"/>
-              </w:rPr>
-              <m:t>μ,</m:t>
-            </m:r>
-            <m:r>
-              <m:rPr>
-                <m:sty m:val="p"/>
-              </m:rPr>
-              <w:rPr>
-                <w:rFonts w:ascii="Cambria Math" w:hAnsi="Cambria Math"/>
-              </w:rPr>
-              <m:t>Σ</m:t>
-            </m:r>
-            <m:ctrlPr>
-              <w:rPr>
-                <w:rFonts w:ascii="Cambria Math" w:hAnsi="Cambria Math"/>
-              </w:rPr>
-            </m:ctrlPr>
-          </m:e>
-        </m:d>
-        <m:r>
-          <m:rPr>
-            <m:sty m:val="p"/>
-          </m:rPr>
-          <w:rPr>
-            <w:rFonts w:ascii="Cambria Math" w:hAnsi="Cambria Math"/>
-          </w:rPr>
-          <m:t>)</m:t>
-        </m:r>
-      </m:oMath>
+        <w:t>v</w:t>
+      </w:r>
       <w:r>
         <w:rPr>
           <w:rFonts w:eastAsiaTheme="minorEastAsia"/>
@@ -4739,33 +4679,15 @@
           <w:color w:val="222222"/>
           <w:shd w:val="clear" w:color="auto" w:fill="FFFFFF"/>
         </w:rPr>
-        <w:t xml:space="preserve">Test whether the learning process, i.e. a series of models originating from a </w:t>
-      </w:r>
-      <w:proofErr w:type="gramStart"/>
+        <w:t>Test whether the learning process, i.e. a series of models originating from perturbations of a model, could help discriminate “bad” models</w:t>
+      </w:r>
       <w:r>
         <w:rPr>
           <w:rFonts w:asciiTheme="minorBidi" w:hAnsiTheme="minorBidi"/>
           <w:color w:val="222222"/>
           <w:shd w:val="clear" w:color="auto" w:fill="FFFFFF"/>
         </w:rPr>
-        <w:t>perturbations of a model</w:t>
-      </w:r>
-      <w:proofErr w:type="gramEnd"/>
-      <w:r>
-        <w:rPr>
-          <w:rFonts w:asciiTheme="minorBidi" w:hAnsiTheme="minorBidi"/>
-          <w:color w:val="222222"/>
-          <w:shd w:val="clear" w:color="auto" w:fill="FFFFFF"/>
-        </w:rPr>
-        <w:t>, could help discriminate “bad” models</w:t>
-      </w:r>
-      <w:r>
-        <w:rPr>
-          <w:rFonts w:asciiTheme="minorBidi" w:hAnsiTheme="minorBidi"/>
-          <w:color w:val="222222"/>
-          <w:shd w:val="clear" w:color="auto" w:fill="FFFFFF"/>
-        </w:rPr>
-        <w:t>?</w:t>
+        <w:t>.</w:t>
       </w:r>
       <w:r>
         <w:rPr>

</xml_diff>